<commit_message>
Finish Enhanced Logout Reminder Logic on Shift Change document
</commit_message>
<xml_diff>
--- a/Base/Enhanced Logout Reminder Logic on Shift Change.docx
+++ b/Base/Enhanced Logout Reminder Logic on Shift Change.docx
@@ -286,6 +286,14 @@
                 <w:sz w:val="18"/>
               </w:rPr>
             </w:pPr>
+            <w:r>
+              <w:rPr>
+                <w:rFonts w:ascii="Arial" w:hAnsi="Arial" w:cs="Arial" w:hint="eastAsia"/>
+                <w:b w:val="0"/>
+                <w:sz w:val="18"/>
+              </w:rPr>
+              <w:t>1.0</w:t>
+            </w:r>
           </w:p>
         </w:tc>
         <w:tc>
@@ -301,6 +309,13 @@
                 <w:sz w:val="18"/>
               </w:rPr>
             </w:pPr>
+            <w:r>
+              <w:rPr>
+                <w:rFonts w:ascii="Arial" w:hAnsi="Arial" w:cs="Arial" w:hint="eastAsia"/>
+                <w:sz w:val="18"/>
+              </w:rPr>
+              <w:t>Taki Guan</w:t>
+            </w:r>
           </w:p>
         </w:tc>
         <w:tc>
@@ -316,6 +331,20 @@
                 <w:sz w:val="18"/>
               </w:rPr>
             </w:pPr>
+            <w:r>
+              <w:rPr>
+                <w:rFonts w:ascii="Arial" w:eastAsiaTheme="minorEastAsia" w:hAnsi="Arial" w:cs="Arial" w:hint="eastAsia"/>
+                <w:sz w:val="18"/>
+              </w:rPr>
+              <w:t>2019-4-</w:t>
+            </w:r>
+            <w:r>
+              <w:rPr>
+                <w:rFonts w:ascii="Arial" w:eastAsiaTheme="minorEastAsia" w:hAnsi="Arial" w:cs="Arial"/>
+                <w:sz w:val="18"/>
+              </w:rPr>
+              <w:t>30</w:t>
+            </w:r>
           </w:p>
         </w:tc>
         <w:tc>
@@ -327,10 +356,24 @@
               <w:jc w:val="center"/>
               <w:cnfStyle w:val="000000010000" w:firstRow="0" w:lastRow="0" w:firstColumn="0" w:lastColumn="0" w:oddVBand="0" w:evenVBand="0" w:oddHBand="0" w:evenHBand="1" w:firstRowFirstColumn="0" w:firstRowLastColumn="0" w:lastRowFirstColumn="0" w:lastRowLastColumn="0"/>
               <w:rPr>
-                <w:rFonts w:ascii="Arial" w:eastAsiaTheme="minorEastAsia" w:hAnsi="Arial" w:cs="Arial"/>
+                <w:rFonts w:eastAsiaTheme="minorEastAsia" w:cstheme="minorHAnsi"/>
                 <w:sz w:val="18"/>
               </w:rPr>
             </w:pPr>
+            <w:r>
+              <w:rPr>
+                <w:rFonts w:eastAsiaTheme="minorEastAsia" w:cstheme="minorHAnsi"/>
+                <w:sz w:val="18"/>
+              </w:rPr>
+              <w:t>Finish</w:t>
+            </w:r>
+            <w:r>
+              <w:rPr>
+                <w:rFonts w:cstheme="minorHAnsi"/>
+                <w:sz w:val="18"/>
+              </w:rPr>
+              <w:t xml:space="preserve"> Document</w:t>
+            </w:r>
           </w:p>
         </w:tc>
       </w:tr>
@@ -988,7 +1031,7 @@
                 <w:noProof/>
                 <w:webHidden/>
               </w:rPr>
-              <w:t>3</w:t>
+              <w:t>4</w:t>
             </w:r>
             <w:r>
               <w:rPr>
@@ -1017,8 +1060,6 @@
           <w:rFonts w:eastAsiaTheme="minorEastAsia"/>
         </w:rPr>
       </w:pPr>
-      <w:bookmarkStart w:id="1" w:name="_GoBack"/>
-      <w:bookmarkEnd w:id="1"/>
     </w:p>
     <w:p>
       <w:pPr>
@@ -1028,7 +1069,7 @@
           <w:sz w:val="28"/>
         </w:rPr>
       </w:pPr>
-      <w:bookmarkStart w:id="2" w:name="_Toc4068332"/>
+      <w:bookmarkStart w:id="1" w:name="_Toc4068332"/>
       <w:r>
         <w:rPr>
           <w:rFonts w:ascii="Arial" w:hAnsi="Arial" w:cs="Arial" w:hint="eastAsia"/>
@@ -1036,7 +1077,7 @@
         </w:rPr>
         <w:t>Purpose</w:t>
       </w:r>
-      <w:bookmarkEnd w:id="2"/>
+      <w:bookmarkEnd w:id="1"/>
     </w:p>
     <w:p>
       <w:pPr>
@@ -1054,8 +1095,27 @@
         <w:rPr>
           <w:rFonts w:ascii="Arial" w:eastAsiaTheme="minorEastAsia" w:hAnsi="Arial" w:cs="Arial"/>
         </w:rPr>
-        <w:t>his function is to let the log off windows don’t appear if operator login OPERA before shift change time.</w:t>
-      </w:r>
+        <w:t xml:space="preserve">his function is to let the log off windows don’t appear if operator login OPERA </w:t>
+      </w:r>
+      <w:r>
+        <w:rPr>
+          <w:rFonts w:ascii="Arial" w:eastAsiaTheme="minorEastAsia" w:hAnsi="Arial" w:cs="Arial"/>
+        </w:rPr>
+        <w:t xml:space="preserve">30 min </w:t>
+      </w:r>
+      <w:r>
+        <w:rPr>
+          <w:rFonts w:ascii="Arial" w:eastAsiaTheme="minorEastAsia" w:hAnsi="Arial" w:cs="Arial"/>
+        </w:rPr>
+        <w:t>before shift change time.</w:t>
+      </w:r>
+    </w:p>
+    <w:p>
+      <w:pPr>
+        <w:rPr>
+          <w:rFonts w:ascii="Arial" w:eastAsiaTheme="minorEastAsia" w:hAnsi="Arial" w:cs="Arial"/>
+        </w:rPr>
+      </w:pPr>
     </w:p>
     <w:p>
       <w:pPr>
@@ -1063,6 +1123,18 @@
           <w:rFonts w:ascii="Arial" w:eastAsiaTheme="minorEastAsia" w:hAnsi="Arial" w:cs="Arial" w:hint="eastAsia"/>
         </w:rPr>
       </w:pPr>
+      <w:r>
+        <w:rPr>
+          <w:rFonts w:ascii="Arial" w:eastAsiaTheme="minorEastAsia" w:hAnsi="Arial" w:cs="Arial" w:hint="eastAsia"/>
+        </w:rPr>
+        <w:t>T</w:t>
+      </w:r>
+      <w:r>
+        <w:rPr>
+          <w:rFonts w:ascii="Arial" w:eastAsiaTheme="minorEastAsia" w:hAnsi="Arial" w:cs="Arial"/>
+        </w:rPr>
+        <w:t xml:space="preserve">his is useful for operators to avoid auto logoff screen and also keep the original design logic. </w:t>
+      </w:r>
     </w:p>
     <w:p>
       <w:pPr>
@@ -1072,7 +1144,7 @@
           <w:sz w:val="28"/>
         </w:rPr>
       </w:pPr>
-      <w:bookmarkStart w:id="3" w:name="_Toc4068333"/>
+      <w:bookmarkStart w:id="2" w:name="_Toc4068333"/>
       <w:r>
         <w:rPr>
           <w:rFonts w:ascii="Arial" w:hAnsi="Arial" w:cs="Arial" w:hint="eastAsia"/>
@@ -1080,27 +1152,16 @@
         </w:rPr>
         <w:t>Procedure</w:t>
       </w:r>
+      <w:bookmarkEnd w:id="2"/>
+    </w:p>
+    <w:p>
+      <w:pPr>
+        <w:rPr>
+          <w:rFonts w:eastAsiaTheme="minorEastAsia"/>
+        </w:rPr>
+      </w:pPr>
+      <w:bookmarkStart w:id="3" w:name="_GoBack"/>
       <w:bookmarkEnd w:id="3"/>
-    </w:p>
-    <w:p>
-      <w:pPr>
-        <w:rPr>
-          <w:rFonts w:eastAsiaTheme="minorEastAsia"/>
-        </w:rPr>
-      </w:pPr>
-      <w:r>
-        <w:rPr>
-          <w:rFonts w:eastAsiaTheme="minorEastAsia"/>
-        </w:rPr>
-        <w:t>If the operator login OPERA before shift change. Then the Auto Logoff windows don’t show in main screen.</w:t>
-      </w:r>
-    </w:p>
-    <w:p>
-      <w:pPr>
-        <w:rPr>
-          <w:rFonts w:eastAsiaTheme="minorEastAsia"/>
-        </w:rPr>
-      </w:pPr>
     </w:p>
     <w:p>
       <w:pPr>
@@ -1201,39 +1262,19 @@
           <w:sz w:val="18"/>
           <w:highlight w:val="lightGray"/>
         </w:rPr>
-        <w:t xml:space="preserve"> [</w:t>
-      </w:r>
-      <w:proofErr w:type="spellStart"/>
+        <w:t xml:space="preserve"> [MES_Logon_Time] </w:t>
+      </w:r>
       <w:r>
         <w:rPr>
           <w:rFonts w:eastAsiaTheme="minorEastAsia"/>
-          <w:noProof/>
-          <w:sz w:val="18"/>
-          <w:highlight w:val="lightGray"/>
-        </w:rPr>
-        <w:t>MES_Logon_Time</w:t>
-      </w:r>
-      <w:proofErr w:type="spellEnd"/>
-      <w:r>
+        </w:rPr>
+        <w:t>in InTouch.</w:t>
+      </w:r>
+    </w:p>
+    <w:p>
+      <w:pPr>
         <w:rPr>
           <w:rFonts w:eastAsiaTheme="minorEastAsia"/>
-          <w:noProof/>
-          <w:sz w:val="18"/>
-          <w:highlight w:val="lightGray"/>
-        </w:rPr>
-        <w:t xml:space="preserve">] </w:t>
-      </w:r>
-      <w:r>
-        <w:rPr>
-          <w:rFonts w:eastAsiaTheme="minorEastAsia"/>
-        </w:rPr>
-        <w:t>in InTouch.</w:t>
-      </w:r>
-    </w:p>
-    <w:p>
-      <w:pPr>
-        <w:rPr>
-          <w:rFonts w:eastAsiaTheme="minorEastAsia" w:hint="eastAsia"/>
         </w:rPr>
       </w:pPr>
     </w:p>
@@ -1342,7 +1383,7 @@
     <w:p>
       <w:pPr>
         <w:rPr>
-          <w:rFonts w:eastAsiaTheme="minorEastAsia" w:hint="eastAsia"/>
+          <w:rFonts w:eastAsiaTheme="minorEastAsia"/>
         </w:rPr>
       </w:pPr>
       <w:r>
@@ -1440,7 +1481,61 @@
     <w:p>
       <w:pPr>
         <w:rPr>
+          <w:rFonts w:eastAsiaTheme="minorEastAsia"/>
+        </w:rPr>
+      </w:pPr>
+    </w:p>
+    <w:p>
+      <w:pPr>
+        <w:rPr>
           <w:rFonts w:eastAsiaTheme="minorEastAsia" w:hint="eastAsia"/>
+        </w:rPr>
+      </w:pPr>
+      <w:r>
+        <w:rPr>
+          <w:noProof/>
+        </w:rPr>
+        <w:drawing>
+          <wp:inline distT="0" distB="0" distL="0" distR="0" wp14:anchorId="30C67CCF" wp14:editId="494A8DF4">
+            <wp:extent cx="5274310" cy="2382520"/>
+            <wp:effectExtent l="0" t="0" r="2540" b="0"/>
+            <wp:docPr id="3" name="Picture 3"/>
+            <wp:cNvGraphicFramePr>
+              <a:graphicFrameLocks xmlns:a="http://schemas.openxmlformats.org/drawingml/2006/main" noChangeAspect="1"/>
+            </wp:cNvGraphicFramePr>
+            <a:graphic xmlns:a="http://schemas.openxmlformats.org/drawingml/2006/main">
+              <a:graphicData uri="http://schemas.openxmlformats.org/drawingml/2006/picture">
+                <pic:pic xmlns:pic="http://schemas.openxmlformats.org/drawingml/2006/picture">
+                  <pic:nvPicPr>
+                    <pic:cNvPr id="1" name=""/>
+                    <pic:cNvPicPr/>
+                  </pic:nvPicPr>
+                  <pic:blipFill>
+                    <a:blip r:embed="rId9"/>
+                    <a:stretch>
+                      <a:fillRect/>
+                    </a:stretch>
+                  </pic:blipFill>
+                  <pic:spPr>
+                    <a:xfrm>
+                      <a:off x="0" y="0"/>
+                      <a:ext cx="5274310" cy="2382520"/>
+                    </a:xfrm>
+                    <a:prstGeom prst="rect">
+                      <a:avLst/>
+                    </a:prstGeom>
+                  </pic:spPr>
+                </pic:pic>
+              </a:graphicData>
+            </a:graphic>
+          </wp:inline>
+        </w:drawing>
+      </w:r>
+    </w:p>
+    <w:p>
+      <w:pPr>
+        <w:rPr>
+          <w:rFonts w:eastAsiaTheme="minorEastAsia"/>
         </w:rPr>
       </w:pPr>
     </w:p>
@@ -1620,7 +1715,7 @@
     <w:p>
       <w:pPr>
         <w:rPr>
-          <w:rFonts w:eastAsiaTheme="minorEastAsia" w:hint="eastAsia"/>
+          <w:rFonts w:eastAsiaTheme="minorEastAsia"/>
         </w:rPr>
       </w:pPr>
     </w:p>
@@ -1655,7 +1750,7 @@
     <w:p>
       <w:pPr>
         <w:rPr>
-          <w:rFonts w:eastAsiaTheme="minorEastAsia" w:hint="eastAsia"/>
+          <w:rFonts w:eastAsiaTheme="minorEastAsia"/>
         </w:rPr>
       </w:pPr>
       <w:r>
@@ -1731,15 +1826,70 @@
       </w:pPr>
       <w:r>
         <w:rPr>
+          <w:noProof/>
+        </w:rPr>
+        <w:lastRenderedPageBreak/>
+        <w:drawing>
+          <wp:inline distT="0" distB="0" distL="0" distR="0" wp14:anchorId="4CD5BBE2" wp14:editId="048FD5AA">
+            <wp:extent cx="5274310" cy="2703195"/>
+            <wp:effectExtent l="0" t="0" r="2540" b="1905"/>
+            <wp:docPr id="2" name="Picture 2"/>
+            <wp:cNvGraphicFramePr>
+              <a:graphicFrameLocks xmlns:a="http://schemas.openxmlformats.org/drawingml/2006/main" noChangeAspect="1"/>
+            </wp:cNvGraphicFramePr>
+            <a:graphic xmlns:a="http://schemas.openxmlformats.org/drawingml/2006/main">
+              <a:graphicData uri="http://schemas.openxmlformats.org/drawingml/2006/picture">
+                <pic:pic xmlns:pic="http://schemas.openxmlformats.org/drawingml/2006/picture">
+                  <pic:nvPicPr>
+                    <pic:cNvPr id="1" name=""/>
+                    <pic:cNvPicPr/>
+                  </pic:nvPicPr>
+                  <pic:blipFill>
+                    <a:blip r:embed="rId10"/>
+                    <a:stretch>
+                      <a:fillRect/>
+                    </a:stretch>
+                  </pic:blipFill>
+                  <pic:spPr>
+                    <a:xfrm>
+                      <a:off x="0" y="0"/>
+                      <a:ext cx="5274310" cy="2703195"/>
+                    </a:xfrm>
+                    <a:prstGeom prst="rect">
+                      <a:avLst/>
+                    </a:prstGeom>
+                  </pic:spPr>
+                </pic:pic>
+              </a:graphicData>
+            </a:graphic>
+          </wp:inline>
+        </w:drawing>
+      </w:r>
+    </w:p>
+    <w:p>
+      <w:pPr>
+        <w:rPr>
+          <w:rFonts w:eastAsiaTheme="minorEastAsia" w:hint="eastAsia"/>
+        </w:rPr>
+      </w:pPr>
+    </w:p>
+    <w:p>
+      <w:pPr>
+        <w:rPr>
           <w:rFonts w:eastAsiaTheme="minorEastAsia"/>
         </w:rPr>
+      </w:pPr>
+      <w:r>
+        <w:rPr>
+          <w:rFonts w:eastAsiaTheme="minorEastAsia"/>
+        </w:rPr>
         <w:t>This means when user login OPERA in 30min before shift change. The Auto Logoff window will not appear.</w:t>
       </w:r>
     </w:p>
     <w:p>
       <w:pPr>
         <w:rPr>
-          <w:rFonts w:eastAsiaTheme="minorEastAsia" w:hint="eastAsia"/>
+          <w:rFonts w:eastAsiaTheme="minorEastAsia"/>
         </w:rPr>
       </w:pPr>
     </w:p>
@@ -2796,7 +2946,6 @@
           <w:sz w:val="16"/>
           <w:szCs w:val="18"/>
         </w:rPr>
-        <w:lastRenderedPageBreak/>
         <w:t>             catch</w:t>
       </w:r>
     </w:p>
@@ -3609,7 +3758,7 @@
     <w:p>
       <w:pPr>
         <w:rPr>
-          <w:rFonts w:eastAsiaTheme="minorEastAsia" w:hint="eastAsia"/>
+          <w:rFonts w:eastAsiaTheme="minorEastAsia"/>
         </w:rPr>
       </w:pPr>
     </w:p>
@@ -3645,8 +3794,8 @@
       </w:pPr>
     </w:p>
     <w:sectPr>
-      <w:headerReference w:type="default" r:id="rId9"/>
-      <w:footerReference w:type="default" r:id="rId10"/>
+      <w:headerReference w:type="default" r:id="rId11"/>
+      <w:footerReference w:type="default" r:id="rId12"/>
       <w:pgSz w:w="11906" w:h="16838"/>
       <w:pgMar w:top="1440" w:right="1800" w:bottom="1440" w:left="1800" w:header="851" w:footer="992" w:gutter="0"/>
       <w:cols w:space="425"/>
@@ -5346,7 +5495,7 @@
 </file>
 
 <file path=customXml/itemProps1.xml><?xml version="1.0" encoding="utf-8"?>
-<ds:datastoreItem xmlns:ds="http://schemas.openxmlformats.org/officeDocument/2006/customXml" ds:itemID="{48D8DE78-F8CD-4AE6-B7B9-B2537DD9434B}">
+<ds:datastoreItem xmlns:ds="http://schemas.openxmlformats.org/officeDocument/2006/customXml" ds:itemID="{5798C040-47B2-4FC9-AC97-23579ACBEECC}">
   <ds:schemaRefs>
     <ds:schemaRef ds:uri="http://schemas.openxmlformats.org/officeDocument/2006/bibliography"/>
   </ds:schemaRefs>

</xml_diff>